<commit_message>
One page once more
</commit_message>
<xml_diff>
--- a/cv_Nikola_Veselinovic.docx
+++ b/cv_Nikola_Veselinovic.docx
@@ -5,7 +5,7 @@
     <w:tbl>
       <w:tblPr>
         <w:tblStyle w:val="TableGrid"/>
-        <w:tblW w:w="10972" w:type="dxa"/>
+        <w:tblW w:w="11135" w:type="dxa"/>
         <w:tblLayout w:type="fixed"/>
         <w:tblCellMar>
           <w:top w:w="113" w:type="dxa"/>
@@ -14,12 +14,15 @@
         <w:tblLook w:val="04A0" w:firstRow="1" w:lastRow="0" w:firstColumn="1" w:lastColumn="0" w:noHBand="0" w:noVBand="1"/>
       </w:tblPr>
       <w:tblGrid>
-        <w:gridCol w:w="7513"/>
-        <w:gridCol w:w="284"/>
-        <w:gridCol w:w="3175"/>
+        <w:gridCol w:w="7978"/>
+        <w:gridCol w:w="274"/>
+        <w:gridCol w:w="2720"/>
+        <w:gridCol w:w="163"/>
       </w:tblGrid>
       <w:tr>
         <w:trPr>
+          <w:gridAfter w:val="1"/>
+          <w:wAfter w:w="163" w:type="dxa"/>
           <w:trHeight w:val="1587"/>
         </w:trPr>
         <w:tc>
@@ -121,8 +124,17 @@
                 <w:b/>
                 <w:bCs/>
               </w:rPr>
-              <w:t>Nikola Veselinovi</w:t>
-            </w:r>
+              <w:t xml:space="preserve">Nikola </w:t>
+            </w:r>
+            <w:proofErr w:type="spellStart"/>
+            <w:r>
+              <w:rPr>
+                <w:b/>
+                <w:bCs/>
+              </w:rPr>
+              <w:t>Veselinovi</w:t>
+            </w:r>
+            <w:proofErr w:type="spellEnd"/>
             <w:r>
               <w:rPr>
                 <w:b/>
@@ -136,11 +148,19 @@
             <w:pPr>
               <w:ind w:left="57"/>
             </w:pPr>
+            <w:proofErr w:type="spellStart"/>
             <w:r>
               <w:rPr>
                 <w:lang w:val="sr-Latn-RS"/>
               </w:rPr>
-              <w:t>Undergraduate Student</w:t>
+              <w:t>Undergraduate</w:t>
+            </w:r>
+            <w:proofErr w:type="spellEnd"/>
+            <w:r>
+              <w:rPr>
+                <w:lang w:val="sr-Latn-RS"/>
+              </w:rPr>
+              <w:t xml:space="preserve"> Student</w:t>
             </w:r>
           </w:p>
         </w:tc>
@@ -151,7 +171,7 @@
         </w:trPr>
         <w:tc>
           <w:tcPr>
-            <w:tcW w:w="7513" w:type="dxa"/>
+            <w:tcW w:w="7978" w:type="dxa"/>
             <w:tcBorders>
               <w:top w:val="nil"/>
               <w:left w:val="nil"/>
@@ -377,7 +397,9 @@
           </w:p>
           <w:p>
             <w:pPr>
-              <w:ind w:left="57"/>
+              <w:rPr>
+                <w:lang w:eastAsia="ja-JP"/>
+              </w:rPr>
             </w:pPr>
           </w:p>
           <w:p>
@@ -577,11 +599,6 @@
           </w:p>
           <w:p>
             <w:pPr>
-              <w:ind w:left="57"/>
-            </w:pPr>
-          </w:p>
-          <w:p>
-            <w:pPr>
               <w:pStyle w:val="Heading4"/>
               <w:ind w:left="57"/>
               <w:outlineLvl w:val="3"/>
@@ -606,11 +623,6 @@
           </w:p>
           <w:p>
             <w:pPr>
-              <w:ind w:left="57"/>
-            </w:pPr>
-          </w:p>
-          <w:p>
-            <w:pPr>
               <w:pStyle w:val="Heading4"/>
               <w:ind w:left="57"/>
               <w:outlineLvl w:val="3"/>
@@ -629,11 +641,6 @@
           </w:p>
           <w:p>
             <w:pPr>
-              <w:ind w:left="57"/>
-            </w:pPr>
-          </w:p>
-          <w:p>
-            <w:pPr>
               <w:pStyle w:val="Heading4"/>
               <w:ind w:left="57"/>
               <w:outlineLvl w:val="3"/>
@@ -647,8 +654,13 @@
               <w:ind w:left="57"/>
             </w:pPr>
             <w:r>
-              <w:t xml:space="preserve">    Unity, GoDot</w:t>
-            </w:r>
+              <w:t xml:space="preserve">    Unity, </w:t>
+            </w:r>
+            <w:proofErr w:type="spellStart"/>
+            <w:r>
+              <w:t>GoDot</w:t>
+            </w:r>
+            <w:proofErr w:type="spellEnd"/>
           </w:p>
           <w:p>
             <w:pPr>
@@ -665,7 +677,7 @@
             </w:pPr>
             <w:r>
               <w:pict w14:anchorId="104FBE96">
-                <v:shape id="Picture 4" o:spid="_x0000_i1026" type="#_x0000_t75" style="width:8.5pt;height:8.5pt;visibility:visible;mso-wrap-style:square">
+                <v:shape id="Picture 4" o:spid="_x0000_i1796" type="#_x0000_t75" style="width:8.25pt;height:8.25pt;visibility:visible;mso-wrap-style:square">
                   <v:imagedata r:id="rId11" o:title=""/>
                 </v:shape>
               </w:pict>
@@ -715,7 +727,15 @@
               <w:ind w:left="57"/>
             </w:pPr>
             <w:r>
-              <w:t>A React application with a GUI and a json data local database. It’s a PC helper webapp for the TTRPG game Dungeons and Dragons. It’s a personal solo project.</w:t>
+              <w:t xml:space="preserve">A React application with a GUI and a </w:t>
+            </w:r>
+            <w:proofErr w:type="spellStart"/>
+            <w:r>
+              <w:t>json</w:t>
+            </w:r>
+            <w:proofErr w:type="spellEnd"/>
+            <w:r>
+              <w:t xml:space="preserve"> data local database. It’s a PC helper webapp for the TTRPG game Dungeons and Dragons. It’s a personal solo project.</w:t>
             </w:r>
           </w:p>
           <w:p>
@@ -748,140 +768,47 @@
           <w:p>
             <w:pPr>
               <w:ind w:left="57"/>
-              <w:rPr>
-                <w:rStyle w:val="Hyperlink"/>
-                <w:u w:val="none"/>
-              </w:rPr>
-            </w:pPr>
-          </w:p>
-          <w:p>
-            <w:pPr>
-              <w:ind w:left="57"/>
-              <w:rPr>
-                <w:rStyle w:val="Hyperlink"/>
-                <w:u w:val="none"/>
-              </w:rPr>
             </w:pPr>
             <w:r>
               <w:rPr>
                 <w:rStyle w:val="Heading4Char"/>
               </w:rPr>
-              <w:t>Spellscribe – Academy</w:t>
-            </w:r>
-            <w:r>
-              <w:rPr>
-                <w:rStyle w:val="Hyperlink"/>
-                <w:u w:val="none"/>
-              </w:rPr>
-              <w:t xml:space="preserve"> | 09.2022. – Now</w:t>
-            </w:r>
-          </w:p>
-          <w:p>
-            <w:pPr>
-              <w:ind w:left="57"/>
-              <w:rPr>
-                <w:rStyle w:val="Hyperlink"/>
-                <w:u w:val="none"/>
-              </w:rPr>
-            </w:pPr>
-            <w:r>
-              <w:rPr>
-                <w:rStyle w:val="Hyperlink"/>
-                <w:u w:val="none"/>
-              </w:rPr>
-              <w:t>A 2D game created in the Unity game engine for the purpose of increasing typing speed while having fun.</w:t>
-            </w:r>
-          </w:p>
-          <w:p>
-            <w:pPr>
-              <w:ind w:left="57"/>
-              <w:rPr>
-                <w:rStyle w:val="Hyperlink"/>
-                <w:u w:val="none"/>
+              <w:t>Mapping Netflix Movie Data</w:t>
+            </w:r>
+            <w:r>
+              <w:t xml:space="preserve"> | 05.2021</w:t>
+            </w:r>
+            <w:r>
+              <w:t>.</w:t>
+            </w:r>
+            <w:r>
+              <w:t xml:space="preserve"> – 06.2021</w:t>
+            </w:r>
+            <w:r>
+              <w:t>.</w:t>
+            </w:r>
+          </w:p>
+          <w:p>
+            <w:pPr>
+              <w:ind w:left="57"/>
+            </w:pPr>
+            <w:r>
+              <w:t>This application uses Neural Networks and Topological Mapping technologies to recommend Netflix movies to users based on the ratings of movies they and others watched. The project was done by a two-man team in Python.</w:t>
+            </w:r>
+          </w:p>
+          <w:p>
+            <w:pPr>
+              <w:ind w:left="57"/>
+              <w:rPr>
+                <w:rStyle w:val="Heading4Char"/>
+                <w:rFonts w:asciiTheme="minorHAnsi" w:eastAsiaTheme="minorHAnsi" w:hAnsiTheme="minorHAnsi" w:cstheme="minorBidi"/>
+                <w:bCs/>
+                <w:iCs w:val="0"/>
+                <w:sz w:val="22"/>
+                <w:u w:val="single"/>
               </w:rPr>
             </w:pPr>
             <w:hyperlink r:id="rId13" w:history="1">
-              <w:r>
-                <w:rPr>
-                  <w:rStyle w:val="Hyperlink"/>
-                </w:rPr>
-                <w:t>https://github.com/wesely1996/Spellscribe-Academy</w:t>
-              </w:r>
-            </w:hyperlink>
-            <w:r>
-              <w:rPr>
-                <w:rStyle w:val="Hyperlink"/>
-                <w:u w:val="none"/>
-              </w:rPr>
-              <w:t xml:space="preserve"> </w:t>
-            </w:r>
-          </w:p>
-          <w:p>
-            <w:pPr>
-              <w:ind w:left="57"/>
-              <w:rPr>
-                <w:rStyle w:val="Hyperlink"/>
-              </w:rPr>
-            </w:pPr>
-          </w:p>
-          <w:p>
-            <w:pPr>
-              <w:ind w:left="57"/>
-              <w:rPr>
-                <w:rStyle w:val="Hyperlink"/>
-              </w:rPr>
-            </w:pPr>
-          </w:p>
-          <w:p>
-            <w:pPr>
-              <w:ind w:left="57"/>
-              <w:rPr>
-                <w:rStyle w:val="Hyperlink"/>
-              </w:rPr>
-            </w:pPr>
-          </w:p>
-          <w:p>
-            <w:pPr>
-              <w:ind w:left="57"/>
-            </w:pPr>
-            <w:r>
-              <w:rPr>
-                <w:rStyle w:val="Heading4Char"/>
-              </w:rPr>
-              <w:lastRenderedPageBreak/>
-              <w:t>Mapping Netflix Movie Data</w:t>
-            </w:r>
-            <w:r>
-              <w:t xml:space="preserve"> | 05.2021</w:t>
-            </w:r>
-            <w:r>
-              <w:t>.</w:t>
-            </w:r>
-            <w:r>
-              <w:t xml:space="preserve"> – 06.2021</w:t>
-            </w:r>
-            <w:r>
-              <w:t>.</w:t>
-            </w:r>
-          </w:p>
-          <w:p>
-            <w:pPr>
-              <w:ind w:left="57"/>
-            </w:pPr>
-            <w:r>
-              <w:t>This application uses Neural Networks and Topological Mapping technologies to recommend Netflix movies to users based on the ratings of movies they and others watched. The project was done by a two-man team in Python.</w:t>
-            </w:r>
-          </w:p>
-          <w:p>
-            <w:pPr>
-              <w:ind w:left="57"/>
-              <w:rPr>
-                <w:rStyle w:val="Hyperlink"/>
-                <w:b/>
-                <w:bCs/>
-              </w:rPr>
-            </w:pPr>
-            <w:hyperlink r:id="rId14" w:history="1">
               <w:r>
                 <w:rPr>
                   <w:rStyle w:val="Hyperlink"/>
@@ -894,210 +821,34 @@
           <w:p>
             <w:pPr>
               <w:ind w:left="57"/>
-              <w:rPr>
-                <w:rStyle w:val="Hyperlink"/>
-                <w:b/>
-                <w:bCs/>
-              </w:rPr>
-            </w:pPr>
-          </w:p>
-          <w:p>
-            <w:pPr>
-              <w:pStyle w:val="Heading4"/>
-              <w:ind w:left="57"/>
-              <w:outlineLvl w:val="3"/>
-              <w:rPr>
-                <w:szCs w:val="24"/>
-              </w:rPr>
             </w:pPr>
             <w:r>
               <w:rPr>
                 <w:rStyle w:val="Heading4Char"/>
-                <w:b/>
-                <w:iCs/>
-              </w:rPr>
-              <w:t>Picture Blur</w:t>
-            </w:r>
-            <w:r>
-              <w:rPr>
-                <w:rFonts w:asciiTheme="minorHAnsi" w:hAnsiTheme="minorHAnsi"/>
-                <w:b w:val="0"/>
-                <w:bCs/>
-                <w:sz w:val="22"/>
-              </w:rPr>
-              <w:t xml:space="preserve">| </w:t>
-            </w:r>
-            <w:r>
-              <w:rPr>
-                <w:rFonts w:asciiTheme="minorHAnsi" w:hAnsiTheme="minorHAnsi"/>
-                <w:b w:val="0"/>
-                <w:bCs/>
-                <w:sz w:val="22"/>
-              </w:rPr>
-              <w:t>12</w:t>
-            </w:r>
-            <w:r>
-              <w:rPr>
-                <w:rFonts w:asciiTheme="minorHAnsi" w:hAnsiTheme="minorHAnsi"/>
-                <w:b w:val="0"/>
-                <w:bCs/>
-                <w:sz w:val="22"/>
-              </w:rPr>
-              <w:t>.202</w:t>
-            </w:r>
-            <w:r>
-              <w:rPr>
-                <w:rFonts w:asciiTheme="minorHAnsi" w:hAnsiTheme="minorHAnsi"/>
-                <w:b w:val="0"/>
-                <w:bCs/>
-                <w:sz w:val="22"/>
-              </w:rPr>
-              <w:t>0</w:t>
-            </w:r>
-            <w:r>
-              <w:rPr>
-                <w:rFonts w:asciiTheme="minorHAnsi" w:hAnsiTheme="minorHAnsi"/>
-                <w:b w:val="0"/>
-                <w:bCs/>
-                <w:sz w:val="22"/>
-              </w:rPr>
+              </w:rPr>
+              <w:t>Chicken Invaders (Copy game)</w:t>
+            </w:r>
+            <w:r>
+              <w:t xml:space="preserve"> </w:t>
+            </w:r>
+            <w:r>
+              <w:t>|</w:t>
+            </w:r>
+            <w:r>
+              <w:t xml:space="preserve"> 10.2020</w:t>
+            </w:r>
+            <w:r>
               <w:t>.</w:t>
             </w:r>
             <w:r>
-              <w:rPr>
-                <w:rFonts w:asciiTheme="minorHAnsi" w:hAnsiTheme="minorHAnsi"/>
-                <w:b w:val="0"/>
-                <w:bCs/>
-                <w:sz w:val="22"/>
-              </w:rPr>
-              <w:t xml:space="preserve"> – </w:t>
-            </w:r>
-            <w:r>
-              <w:rPr>
-                <w:rFonts w:asciiTheme="minorHAnsi" w:hAnsiTheme="minorHAnsi"/>
-                <w:b w:val="0"/>
-                <w:bCs/>
-                <w:sz w:val="22"/>
-              </w:rPr>
-              <w:t>12</w:t>
-            </w:r>
-            <w:r>
-              <w:rPr>
-                <w:rFonts w:asciiTheme="minorHAnsi" w:hAnsiTheme="minorHAnsi"/>
-                <w:b w:val="0"/>
-                <w:bCs/>
-                <w:sz w:val="22"/>
-              </w:rPr>
-              <w:t>.202</w:t>
-            </w:r>
-            <w:r>
-              <w:rPr>
-                <w:rFonts w:asciiTheme="minorHAnsi" w:hAnsiTheme="minorHAnsi"/>
-                <w:b w:val="0"/>
-                <w:bCs/>
-                <w:sz w:val="22"/>
-              </w:rPr>
-              <w:t>0</w:t>
-            </w:r>
-            <w:r>
-              <w:rPr>
-                <w:rFonts w:asciiTheme="minorHAnsi" w:hAnsiTheme="minorHAnsi"/>
-                <w:b w:val="0"/>
-                <w:bCs/>
-                <w:sz w:val="22"/>
-              </w:rPr>
+              <w:t xml:space="preserve"> – 01.2021</w:t>
+            </w:r>
+            <w:r>
               <w:t>.</w:t>
             </w:r>
           </w:p>
           <w:p>
             <w:pPr>
-              <w:pStyle w:val="Heading4"/>
-              <w:ind w:left="57"/>
-              <w:outlineLvl w:val="3"/>
-              <w:rPr>
-                <w:rStyle w:val="Heading4Char"/>
-                <w:rFonts w:asciiTheme="minorHAnsi" w:hAnsiTheme="minorHAnsi"/>
-                <w:sz w:val="22"/>
-              </w:rPr>
-            </w:pPr>
-            <w:r>
-              <w:rPr>
-                <w:rStyle w:val="Heading4Char"/>
-                <w:rFonts w:asciiTheme="minorHAnsi" w:hAnsiTheme="minorHAnsi"/>
-                <w:sz w:val="22"/>
-              </w:rPr>
-              <w:t>Hardware implementation of an image blurring chip.</w:t>
-            </w:r>
-            <w:r>
-              <w:rPr>
-                <w:rStyle w:val="Heading4Char"/>
-                <w:rFonts w:asciiTheme="minorHAnsi" w:hAnsiTheme="minorHAnsi"/>
-                <w:sz w:val="22"/>
-              </w:rPr>
-              <w:br/>
-            </w:r>
-            <w:hyperlink r:id="rId15" w:history="1">
-              <w:r>
-                <w:rPr>
-                  <w:rStyle w:val="Hyperlink"/>
-                  <w:rFonts w:asciiTheme="minorHAnsi" w:hAnsiTheme="minorHAnsi"/>
-                  <w:b w:val="0"/>
-                  <w:bCs/>
-                  <w:sz w:val="22"/>
-                </w:rPr>
-                <w:t>https://github.com/wesely1996/mi15200_ml13090_PictureBlur</w:t>
-              </w:r>
-            </w:hyperlink>
-            <w:r>
-              <w:rPr>
-                <w:rStyle w:val="Heading4Char"/>
-                <w:rFonts w:asciiTheme="minorHAnsi" w:hAnsiTheme="minorHAnsi"/>
-                <w:b/>
-                <w:bCs/>
-                <w:sz w:val="22"/>
-              </w:rPr>
-              <w:t xml:space="preserve"> </w:t>
-            </w:r>
-          </w:p>
-          <w:p>
-            <w:pPr>
-              <w:ind w:left="57"/>
-              <w:rPr>
-                <w:rStyle w:val="Heading4Char"/>
-              </w:rPr>
-            </w:pPr>
-          </w:p>
-          <w:p>
-            <w:pPr>
-              <w:ind w:left="57"/>
-            </w:pPr>
-            <w:r>
-              <w:rPr>
-                <w:rStyle w:val="Heading4Char"/>
-              </w:rPr>
-              <w:t>Chicken Invaders (Copy game)</w:t>
-            </w:r>
-            <w:r>
-              <w:t xml:space="preserve"> </w:t>
-            </w:r>
-            <w:r>
-              <w:t>|</w:t>
-            </w:r>
-            <w:r>
-              <w:t xml:space="preserve"> 10.2020</w:t>
-            </w:r>
-            <w:r>
-              <w:t>.</w:t>
-            </w:r>
-            <w:r>
-              <w:t xml:space="preserve"> – 01.2021</w:t>
-            </w:r>
-            <w:r>
-              <w:t>.</w:t>
-            </w:r>
-          </w:p>
-          <w:p>
-            <w:pPr>
               <w:ind w:left="57"/>
             </w:pPr>
             <w:r>
@@ -1108,7 +859,7 @@
             <w:pPr>
               <w:ind w:left="57"/>
             </w:pPr>
-            <w:hyperlink r:id="rId16" w:history="1">
+            <w:hyperlink r:id="rId14" w:history="1">
               <w:r>
                 <w:rPr>
                   <w:rStyle w:val="Hyperlink"/>
@@ -1123,51 +874,10 @@
               <w:ind w:left="57"/>
             </w:pPr>
           </w:p>
-          <w:p>
-            <w:pPr>
-              <w:ind w:left="57"/>
-            </w:pPr>
-            <w:r>
-              <w:rPr>
-                <w:rStyle w:val="Heading4Char"/>
-              </w:rPr>
-              <w:t>The Hunter</w:t>
-            </w:r>
-            <w:r>
-              <w:t xml:space="preserve"> | 11.2019. – 01.2020.</w:t>
-            </w:r>
-          </w:p>
-          <w:p>
-            <w:pPr>
-              <w:ind w:left="57"/>
-            </w:pPr>
-            <w:r>
-              <w:t xml:space="preserve">A game created in the C programming language. </w:t>
-            </w:r>
-            <w:r>
-              <w:t>The player uses the keyboard to eliminate all enemies in a region of the screen.</w:t>
-            </w:r>
-          </w:p>
-          <w:p>
-            <w:pPr>
-              <w:ind w:left="57"/>
-            </w:pPr>
-            <w:hyperlink r:id="rId17" w:history="1">
-              <w:r>
-                <w:rPr>
-                  <w:rStyle w:val="Hyperlink"/>
-                </w:rPr>
-                <w:t>https://github.com/MATF-RG19/RG80-the-hunter</w:t>
-              </w:r>
-            </w:hyperlink>
-            <w:r>
-              <w:t xml:space="preserve"> </w:t>
-            </w:r>
-          </w:p>
         </w:tc>
         <w:tc>
           <w:tcPr>
-            <w:tcW w:w="284" w:type="dxa"/>
+            <w:tcW w:w="274" w:type="dxa"/>
             <w:tcBorders>
               <w:top w:val="nil"/>
               <w:left w:val="nil"/>
@@ -1187,7 +897,8 @@
         </w:tc>
         <w:tc>
           <w:tcPr>
-            <w:tcW w:w="3175" w:type="dxa"/>
+            <w:tcW w:w="2883" w:type="dxa"/>
+            <w:gridSpan w:val="2"/>
             <w:tcBorders>
               <w:top w:val="nil"/>
               <w:left w:val="nil"/>
@@ -1227,7 +938,7 @@
             <w:pPr>
               <w:ind w:left="57"/>
             </w:pPr>
-            <w:hyperlink r:id="rId18" w:history="1">
+            <w:hyperlink r:id="rId15" w:history="1">
               <w:r>
                 <w:rPr>
                   <w:rStyle w:val="Hyperlink"/>
@@ -1329,7 +1040,7 @@
                 <w:rStyle w:val="Hyperlink"/>
               </w:rPr>
             </w:pPr>
-            <w:hyperlink r:id="rId19" w:history="1">
+            <w:hyperlink r:id="rId16" w:history="1">
               <w:r>
                 <w:rPr>
                   <w:rStyle w:val="Hyperlink"/>
@@ -1361,7 +1072,7 @@
                 <w:u w:val="single"/>
               </w:rPr>
             </w:pPr>
-            <w:hyperlink r:id="rId20" w:history="1">
+            <w:hyperlink r:id="rId17" w:history="1">
               <w:r>
                 <w:rPr>
                   <w:rStyle w:val="Hyperlink"/>
@@ -1396,7 +1107,7 @@
             <w:pPr>
               <w:ind w:left="57"/>
             </w:pPr>
-            <w:hyperlink r:id="rId21" w:history="1">
+            <w:hyperlink r:id="rId18" w:history="1">
               <w:r>
                 <w:rPr>
                   <w:rStyle w:val="Hyperlink"/>
@@ -1509,7 +1220,7 @@
         <v:path o:extrusionok="f" gradientshapeok="t" o:connecttype="rect"/>
         <o:lock v:ext="edit" aspectratio="t"/>
       </v:shapetype>
-      <v:shape id="_x0000_i1034" type="#_x0000_t75" style="width:384pt;height:384pt;visibility:visible;mso-wrap-style:square" o:bullet="t">
+      <v:shape id="_x0000_i1046" type="#_x0000_t75" style="width:384pt;height:384pt;visibility:visible;mso-wrap-style:square" o:bullet="t">
         <v:imagedata r:id="rId1" o:title=""/>
       </v:shape>
     </w:pict>

</xml_diff>

<commit_message>
Updated CV with UNS student status
</commit_message>
<xml_diff>
--- a/cv_Nikola_Veselinovic.docx
+++ b/cv_Nikola_Veselinovic.docx
@@ -1,11 +1,11 @@
 
 <file path=word/document.xml><?xml version="1.0" encoding="utf-8"?>
-<w:document xmlns:wpc="http://schemas.microsoft.com/office/word/2010/wordprocessingCanvas" xmlns:cx="http://schemas.microsoft.com/office/drawing/2014/chartex" xmlns:cx1="http://schemas.microsoft.com/office/drawing/2015/9/8/chartex" xmlns:cx2="http://schemas.microsoft.com/office/drawing/2015/10/21/chartex" xmlns:cx3="http://schemas.microsoft.com/office/drawing/2016/5/9/chartex" xmlns:cx4="http://schemas.microsoft.com/office/drawing/2016/5/10/chartex" xmlns:cx5="http://schemas.microsoft.com/office/drawing/2016/5/11/chartex" xmlns:cx6="http://schemas.microsoft.com/office/drawing/2016/5/12/chartex" xmlns:cx7="http://schemas.microsoft.com/office/drawing/2016/5/13/chartex" xmlns:cx8="http://schemas.microsoft.com/office/drawing/2016/5/14/chartex" xmlns:mc="http://schemas.openxmlformats.org/markup-compatibility/2006" xmlns:aink="http://schemas.microsoft.com/office/drawing/2016/ink" xmlns:am3d="http://schemas.microsoft.com/office/drawing/2017/model3d" xmlns:o="urn:schemas-microsoft-com:office:office" xmlns:oel="http://schemas.microsoft.com/office/2019/extlst" xmlns:r="http://schemas.openxmlformats.org/officeDocument/2006/relationships" xmlns:m="http://schemas.openxmlformats.org/officeDocument/2006/math" xmlns:v="urn:schemas-microsoft-com:vml" xmlns:wp14="http://schemas.microsoft.com/office/word/2010/wordprocessingDrawing" xmlns:wp="http://schemas.openxmlformats.org/drawingml/2006/wordprocessingDrawing" xmlns:w10="urn:schemas-microsoft-com:office:word" xmlns:w="http://schemas.openxmlformats.org/wordprocessingml/2006/main" xmlns:w14="http://schemas.microsoft.com/office/word/2010/wordml" xmlns:w15="http://schemas.microsoft.com/office/word/2012/wordml" xmlns:w16cex="http://schemas.microsoft.com/office/word/2018/wordml/cex" xmlns:w16cid="http://schemas.microsoft.com/office/word/2016/wordml/cid" xmlns:w16="http://schemas.microsoft.com/office/word/2018/wordml" xmlns:w16du="http://schemas.microsoft.com/office/word/2023/wordml/word16du" xmlns:w16sdtdh="http://schemas.microsoft.com/office/word/2020/wordml/sdtdatahash" xmlns:w16se="http://schemas.microsoft.com/office/word/2015/wordml/symex" xmlns:wpg="http://schemas.microsoft.com/office/word/2010/wordprocessingGroup" xmlns:wpi="http://schemas.microsoft.com/office/word/2010/wordprocessingInk" xmlns:wne="http://schemas.microsoft.com/office/word/2006/wordml" xmlns:wps="http://schemas.microsoft.com/office/word/2010/wordprocessingShape" mc:Ignorable="w14 w15 w16se w16cid w16 w16cex w16sdtdh wp14">
+<w:document xmlns:wpc="http://schemas.microsoft.com/office/word/2010/wordprocessingCanvas" xmlns:cx="http://schemas.microsoft.com/office/drawing/2014/chartex" xmlns:cx1="http://schemas.microsoft.com/office/drawing/2015/9/8/chartex" xmlns:cx2="http://schemas.microsoft.com/office/drawing/2015/10/21/chartex" xmlns:cx3="http://schemas.microsoft.com/office/drawing/2016/5/9/chartex" xmlns:cx4="http://schemas.microsoft.com/office/drawing/2016/5/10/chartex" xmlns:cx5="http://schemas.microsoft.com/office/drawing/2016/5/11/chartex" xmlns:cx6="http://schemas.microsoft.com/office/drawing/2016/5/12/chartex" xmlns:cx7="http://schemas.microsoft.com/office/drawing/2016/5/13/chartex" xmlns:cx8="http://schemas.microsoft.com/office/drawing/2016/5/14/chartex" xmlns:mc="http://schemas.openxmlformats.org/markup-compatibility/2006" xmlns:aink="http://schemas.microsoft.com/office/drawing/2016/ink" xmlns:am3d="http://schemas.microsoft.com/office/drawing/2017/model3d" xmlns:o="urn:schemas-microsoft-com:office:office" xmlns:oel="http://schemas.microsoft.com/office/2019/extlst" xmlns:r="http://schemas.openxmlformats.org/officeDocument/2006/relationships" xmlns:m="http://schemas.openxmlformats.org/officeDocument/2006/math" xmlns:v="urn:schemas-microsoft-com:vml" xmlns:wp14="http://schemas.microsoft.com/office/word/2010/wordprocessingDrawing" xmlns:wp="http://schemas.openxmlformats.org/drawingml/2006/wordprocessingDrawing" xmlns:w10="urn:schemas-microsoft-com:office:word" xmlns:w="http://schemas.openxmlformats.org/wordprocessingml/2006/main" xmlns:w14="http://schemas.microsoft.com/office/word/2010/wordml" xmlns:w15="http://schemas.microsoft.com/office/word/2012/wordml" xmlns:w16cex="http://schemas.microsoft.com/office/word/2018/wordml/cex" xmlns:w16cid="http://schemas.microsoft.com/office/word/2016/wordml/cid" xmlns:w16="http://schemas.microsoft.com/office/word/2018/wordml" xmlns:w16sdtdh="http://schemas.microsoft.com/office/word/2020/wordml/sdtdatahash" xmlns:w16se="http://schemas.microsoft.com/office/word/2015/wordml/symex" xmlns:wpg="http://schemas.microsoft.com/office/word/2010/wordprocessingGroup" xmlns:wpi="http://schemas.microsoft.com/office/word/2010/wordprocessingInk" xmlns:wne="http://schemas.microsoft.com/office/word/2006/wordml" xmlns:wps="http://schemas.microsoft.com/office/word/2010/wordprocessingShape" mc:Ignorable="w14 w15 w16se w16cid w16 w16cex w16sdtdh wp14">
   <w:body>
     <w:tbl>
       <w:tblPr>
         <w:tblStyle w:val="TableGrid"/>
-        <w:tblW w:w="10783" w:type="dxa"/>
+        <w:tblW w:w="0" w:type="auto"/>
         <w:tblInd w:w="-5" w:type="dxa"/>
         <w:shd w:val="clear" w:color="auto" w:fill="FFFFFF" w:themeFill="background1"/>
         <w:tblLayout w:type="fixed"/>
@@ -16,9 +16,9 @@
         <w:tblLook w:val="04A0" w:firstRow="1" w:lastRow="0" w:firstColumn="1" w:lastColumn="0" w:noHBand="0" w:noVBand="1"/>
       </w:tblPr>
       <w:tblGrid>
-        <w:gridCol w:w="7655"/>
-        <w:gridCol w:w="283"/>
-        <w:gridCol w:w="2835"/>
+        <w:gridCol w:w="7830"/>
+        <w:gridCol w:w="270"/>
+        <w:gridCol w:w="2673"/>
         <w:gridCol w:w="10"/>
       </w:tblGrid>
       <w:tr>
@@ -84,21 +84,7 @@
               <w:rPr>
                 <w:lang w:val="sr-Latn-RS"/>
               </w:rPr>
-              <w:t xml:space="preserve"> / </w:t>
-            </w:r>
-            <w:proofErr w:type="spellStart"/>
-            <w:r>
-              <w:rPr>
-                <w:lang w:val="sr-Latn-RS"/>
-              </w:rPr>
-              <w:t>Undergraduate</w:t>
-            </w:r>
-            <w:proofErr w:type="spellEnd"/>
-            <w:r>
-              <w:rPr>
-                <w:lang w:val="sr-Latn-RS"/>
-              </w:rPr>
-              <w:t xml:space="preserve"> Student</w:t>
+              <w:t xml:space="preserve"> / Undergraduate Student</w:t>
             </w:r>
           </w:p>
         </w:tc>
@@ -111,9 +97,9 @@
         </w:trPr>
         <w:tc>
           <w:tcPr>
-            <w:tcW w:w="7655" w:type="dxa"/>
+            <w:tcW w:w="7830" w:type="dxa"/>
             <w:tcBorders>
-              <w:top w:val="single" w:sz="12" w:space="0" w:color="auto"/>
+              <w:top w:val="nil"/>
               <w:left w:val="single" w:sz="4" w:space="0" w:color="FFFFFF" w:themeColor="background1"/>
               <w:bottom w:val="single" w:sz="4" w:space="0" w:color="FFFFFF" w:themeColor="background1"/>
               <w:right w:val="single" w:sz="4" w:space="0" w:color="FFFFFF" w:themeColor="background1"/>
@@ -291,6 +277,80 @@
                 <w:sz w:val="22"/>
               </w:rPr>
               <w:t>2015</w:t>
+            </w:r>
+            <w:r>
+              <w:rPr>
+                <w:sz w:val="22"/>
+              </w:rPr>
+              <w:t>.</w:t>
+            </w:r>
+            <w:r>
+              <w:rPr>
+                <w:sz w:val="22"/>
+              </w:rPr>
+              <w:t xml:space="preserve"> – </w:t>
+            </w:r>
+            <w:r>
+              <w:rPr>
+                <w:sz w:val="22"/>
+              </w:rPr>
+              <w:t>Present</w:t>
+            </w:r>
+          </w:p>
+          <w:p>
+            <w:pPr>
+              <w:pStyle w:val="Date"/>
+              <w:ind w:left="57"/>
+              <w:rPr>
+                <w:sz w:val="22"/>
+              </w:rPr>
+            </w:pPr>
+            <w:r>
+              <w:rPr>
+                <w:sz w:val="22"/>
+              </w:rPr>
+              <w:t>Information Technologies Major</w:t>
+            </w:r>
+          </w:p>
+          <w:p>
+            <w:pPr>
+              <w:pStyle w:val="Heading4"/>
+              <w:rPr>
+                <w:sz w:val="22"/>
+              </w:rPr>
+            </w:pPr>
+            <w:r>
+              <w:t xml:space="preserve">University of </w:t>
+            </w:r>
+            <w:r>
+              <w:t>Novi Sad</w:t>
+            </w:r>
+            <w:r>
+              <w:t>,</w:t>
+            </w:r>
+            <w:r>
+              <w:t xml:space="preserve"> Faculty of Science </w:t>
+            </w:r>
+            <w:r>
+              <w:t xml:space="preserve">/ </w:t>
+            </w:r>
+            <w:r>
+              <w:rPr>
+                <w:sz w:val="22"/>
+              </w:rPr>
+              <w:t>10.</w:t>
+            </w:r>
+            <w:r>
+              <w:rPr>
+                <w:sz w:val="22"/>
+              </w:rPr>
+              <w:t>20</w:t>
+            </w:r>
+            <w:r>
+              <w:rPr>
+                <w:sz w:val="22"/>
+              </w:rPr>
+              <w:t>23</w:t>
             </w:r>
             <w:r>
               <w:rPr>
@@ -489,7 +549,7 @@
             </w:pPr>
             <w:r>
               <w:pict w14:anchorId="10025F0F">
-                <v:shape id="Picture 6" o:spid="_x0000_i1027" type="#_x0000_t75" style="width:10.5pt;height:8.5pt;visibility:visible;mso-wrap-style:square">
+                <v:shape id="Picture 6" o:spid="_x0000_i1811" type="#_x0000_t75" style="width:10.5pt;height:8.25pt;visibility:visible;mso-wrap-style:square">
                   <v:imagedata r:id="rId9" o:title="" croptop="6019f" cropbottom="5858f"/>
                 </v:shape>
               </w:pict>
@@ -513,6 +573,9 @@
               <w:pStyle w:val="Heading4"/>
               <w:ind w:left="57"/>
             </w:pPr>
+            <w:r>
+              <w:t xml:space="preserve">Udemy: </w:t>
+            </w:r>
             <w:r>
               <w:t>The Complete Web Developer in 2021: Zero to Mastery</w:t>
             </w:r>
@@ -629,6 +692,9 @@
             <w:r>
               <w:t xml:space="preserve">    SQL, NodeJS, MySQL, MongoDB, DB2, PostgreSQL</w:t>
             </w:r>
+            <w:r>
+              <w:t>, MSSQL</w:t>
+            </w:r>
           </w:p>
           <w:p>
             <w:pPr>
@@ -636,6 +702,10 @@
             </w:pPr>
             <w:r>
               <w:t xml:space="preserve">    Unity</w:t>
+            </w:r>
+            <w:r>
+              <w:br/>
+              <w:t xml:space="preserve">    Git, Docker</w:t>
             </w:r>
           </w:p>
           <w:p>
@@ -657,7 +727,7 @@
             </w:pPr>
             <w:r>
               <w:pict w14:anchorId="104FBE96">
-                <v:shape id="Picture 4" o:spid="_x0000_i1028" type="#_x0000_t75" style="width:8pt;height:8pt;visibility:visible;mso-wrap-style:square">
+                <v:shape id="Picture 4" o:spid="_x0000_i1812" type="#_x0000_t75" style="width:8.25pt;height:8.25pt;visibility:visible;mso-wrap-style:square" o:bullet="t">
                   <v:imagedata r:id="rId11" o:title=""/>
                 </v:shape>
               </w:pict>
@@ -699,12 +769,8 @@
             <w:pPr>
               <w:ind w:left="57"/>
               <w:rPr>
-                <w:rStyle w:val="Heading4Char"/>
-                <w:rFonts w:asciiTheme="minorHAnsi" w:eastAsiaTheme="minorHAnsi" w:hAnsiTheme="minorHAnsi" w:cstheme="minorBidi"/>
+                <w:rStyle w:val="Hyperlink"/>
                 <w:bCs/>
-                <w:iCs w:val="0"/>
-                <w:sz w:val="22"/>
-                <w:u w:val="single"/>
               </w:rPr>
             </w:pPr>
             <w:hyperlink r:id="rId12" w:history="1">
@@ -720,6 +786,19 @@
           <w:p>
             <w:pPr>
               <w:ind w:left="57"/>
+              <w:rPr>
+                <w:rStyle w:val="Heading4Char"/>
+                <w:rFonts w:asciiTheme="minorHAnsi" w:eastAsiaTheme="minorHAnsi" w:hAnsiTheme="minorHAnsi" w:cstheme="minorBidi"/>
+                <w:bCs/>
+                <w:iCs w:val="0"/>
+                <w:sz w:val="22"/>
+                <w:u w:val="single"/>
+              </w:rPr>
+            </w:pPr>
+          </w:p>
+          <w:p>
+            <w:pPr>
+              <w:ind w:left="57"/>
             </w:pPr>
             <w:r>
               <w:rPr>
@@ -753,17 +832,12 @@
               </w:r>
             </w:hyperlink>
           </w:p>
-          <w:p>
-            <w:pPr>
-              <w:ind w:left="57"/>
-            </w:pPr>
-          </w:p>
         </w:tc>
         <w:tc>
           <w:tcPr>
-            <w:tcW w:w="283" w:type="dxa"/>
+            <w:tcW w:w="270" w:type="dxa"/>
             <w:tcBorders>
-              <w:top w:val="single" w:sz="12" w:space="0" w:color="auto"/>
+              <w:top w:val="nil"/>
               <w:left w:val="single" w:sz="4" w:space="0" w:color="FFFFFF" w:themeColor="background1"/>
               <w:bottom w:val="single" w:sz="4" w:space="0" w:color="FFFFFF" w:themeColor="background1"/>
               <w:right w:val="single" w:sz="4" w:space="0" w:color="FFFFFF" w:themeColor="background1"/>
@@ -781,9 +855,9 @@
         </w:tc>
         <w:tc>
           <w:tcPr>
-            <w:tcW w:w="2835" w:type="dxa"/>
+            <w:tcW w:w="2673" w:type="dxa"/>
             <w:tcBorders>
-              <w:top w:val="single" w:sz="12" w:space="0" w:color="auto"/>
+              <w:top w:val="nil"/>
               <w:left w:val="single" w:sz="4" w:space="0" w:color="FFFFFF" w:themeColor="background1"/>
               <w:bottom w:val="single" w:sz="4" w:space="0" w:color="FFFFFF" w:themeColor="background1"/>
               <w:right w:val="single" w:sz="4" w:space="0" w:color="FFFFFF" w:themeColor="background1"/>
@@ -1085,7 +1159,7 @@
 </file>
 
 <file path=word/numbering.xml><?xml version="1.0" encoding="utf-8"?>
-<w:numbering xmlns:wpc="http://schemas.microsoft.com/office/word/2010/wordprocessingCanvas" xmlns:cx="http://schemas.microsoft.com/office/drawing/2014/chartex" xmlns:cx1="http://schemas.microsoft.com/office/drawing/2015/9/8/chartex" xmlns:cx2="http://schemas.microsoft.com/office/drawing/2015/10/21/chartex" xmlns:cx3="http://schemas.microsoft.com/office/drawing/2016/5/9/chartex" xmlns:cx4="http://schemas.microsoft.com/office/drawing/2016/5/10/chartex" xmlns:cx5="http://schemas.microsoft.com/office/drawing/2016/5/11/chartex" xmlns:cx6="http://schemas.microsoft.com/office/drawing/2016/5/12/chartex" xmlns:cx7="http://schemas.microsoft.com/office/drawing/2016/5/13/chartex" xmlns:cx8="http://schemas.microsoft.com/office/drawing/2016/5/14/chartex" xmlns:mc="http://schemas.openxmlformats.org/markup-compatibility/2006" xmlns:aink="http://schemas.microsoft.com/office/drawing/2016/ink" xmlns:am3d="http://schemas.microsoft.com/office/drawing/2017/model3d" xmlns:o="urn:schemas-microsoft-com:office:office" xmlns:oel="http://schemas.microsoft.com/office/2019/extlst" xmlns:r="http://schemas.openxmlformats.org/officeDocument/2006/relationships" xmlns:m="http://schemas.openxmlformats.org/officeDocument/2006/math" xmlns:v="urn:schemas-microsoft-com:vml" xmlns:wp14="http://schemas.microsoft.com/office/word/2010/wordprocessingDrawing" xmlns:wp="http://schemas.openxmlformats.org/drawingml/2006/wordprocessingDrawing" xmlns:w10="urn:schemas-microsoft-com:office:word" xmlns:w="http://schemas.openxmlformats.org/wordprocessingml/2006/main" xmlns:w14="http://schemas.microsoft.com/office/word/2010/wordml" xmlns:w15="http://schemas.microsoft.com/office/word/2012/wordml" xmlns:w16cex="http://schemas.microsoft.com/office/word/2018/wordml/cex" xmlns:w16cid="http://schemas.microsoft.com/office/word/2016/wordml/cid" xmlns:w16="http://schemas.microsoft.com/office/word/2018/wordml" xmlns:w16du="http://schemas.microsoft.com/office/word/2023/wordml/word16du" xmlns:w16sdtdh="http://schemas.microsoft.com/office/word/2020/wordml/sdtdatahash" xmlns:w16se="http://schemas.microsoft.com/office/word/2015/wordml/symex" xmlns:wpg="http://schemas.microsoft.com/office/word/2010/wordprocessingGroup" xmlns:wpi="http://schemas.microsoft.com/office/word/2010/wordprocessingInk" xmlns:wne="http://schemas.microsoft.com/office/word/2006/wordml" xmlns:wps="http://schemas.microsoft.com/office/word/2010/wordprocessingShape" mc:Ignorable="w14 w15 w16se w16cid w16 w16cex w16sdtdh wp14">
+<w:numbering xmlns:wpc="http://schemas.microsoft.com/office/word/2010/wordprocessingCanvas" xmlns:cx="http://schemas.microsoft.com/office/drawing/2014/chartex" xmlns:cx1="http://schemas.microsoft.com/office/drawing/2015/9/8/chartex" xmlns:cx2="http://schemas.microsoft.com/office/drawing/2015/10/21/chartex" xmlns:cx3="http://schemas.microsoft.com/office/drawing/2016/5/9/chartex" xmlns:cx4="http://schemas.microsoft.com/office/drawing/2016/5/10/chartex" xmlns:cx5="http://schemas.microsoft.com/office/drawing/2016/5/11/chartex" xmlns:cx6="http://schemas.microsoft.com/office/drawing/2016/5/12/chartex" xmlns:cx7="http://schemas.microsoft.com/office/drawing/2016/5/13/chartex" xmlns:cx8="http://schemas.microsoft.com/office/drawing/2016/5/14/chartex" xmlns:mc="http://schemas.openxmlformats.org/markup-compatibility/2006" xmlns:aink="http://schemas.microsoft.com/office/drawing/2016/ink" xmlns:am3d="http://schemas.microsoft.com/office/drawing/2017/model3d" xmlns:o="urn:schemas-microsoft-com:office:office" xmlns:oel="http://schemas.microsoft.com/office/2019/extlst" xmlns:r="http://schemas.openxmlformats.org/officeDocument/2006/relationships" xmlns:m="http://schemas.openxmlformats.org/officeDocument/2006/math" xmlns:v="urn:schemas-microsoft-com:vml" xmlns:wp14="http://schemas.microsoft.com/office/word/2010/wordprocessingDrawing" xmlns:wp="http://schemas.openxmlformats.org/drawingml/2006/wordprocessingDrawing" xmlns:w10="urn:schemas-microsoft-com:office:word" xmlns:w="http://schemas.openxmlformats.org/wordprocessingml/2006/main" xmlns:w14="http://schemas.microsoft.com/office/word/2010/wordml" xmlns:w15="http://schemas.microsoft.com/office/word/2012/wordml" xmlns:w16cex="http://schemas.microsoft.com/office/word/2018/wordml/cex" xmlns:w16cid="http://schemas.microsoft.com/office/word/2016/wordml/cid" xmlns:w16="http://schemas.microsoft.com/office/word/2018/wordml" xmlns:w16sdtdh="http://schemas.microsoft.com/office/word/2020/wordml/sdtdatahash" xmlns:w16se="http://schemas.microsoft.com/office/word/2015/wordml/symex" xmlns:wpg="http://schemas.microsoft.com/office/word/2010/wordprocessingGroup" xmlns:wpi="http://schemas.microsoft.com/office/word/2010/wordprocessingInk" xmlns:wne="http://schemas.microsoft.com/office/word/2006/wordml" xmlns:wps="http://schemas.microsoft.com/office/word/2010/wordprocessingShape" mc:Ignorable="w14 w15 w16se w16cid w16 w16cex w16sdtdh wp14">
   <w:numPicBullet w:numPicBulletId="0">
     <w:pict>
       <v:shapetype id="_x0000_t75" coordsize="21600,21600" o:spt="75" o:preferrelative="t" path="m@4@5l@4@11@9@11@9@5xe" filled="f" stroked="f">
@@ -1107,14 +1181,14 @@
         <v:path o:extrusionok="f" gradientshapeok="t" o:connecttype="rect"/>
         <o:lock v:ext="edit" aspectratio="t"/>
       </v:shapetype>
-      <v:shape id="_x0000_i1032" type="#_x0000_t75" style="width:384pt;height:384pt;visibility:visible;mso-wrap-style:square" o:bullet="t">
+      <v:shape id="_x0000_i1096" type="#_x0000_t75" style="width:384pt;height:384pt;visibility:visible;mso-wrap-style:square" o:bullet="t">
         <v:imagedata r:id="rId1" o:title=""/>
       </v:shape>
     </w:pict>
   </w:numPicBullet>
   <w:numPicBullet w:numPicBulletId="1">
     <w:pict>
-      <v:shape id="_x0000_i1033" type="#_x0000_t75" style="width:10.5pt;height:10.5pt;visibility:visible;mso-wrap-style:square" o:bullet="t">
+      <v:shape id="_x0000_i1097" type="#_x0000_t75" style="width:10.5pt;height:10.5pt;visibility:visible;mso-wrap-style:square" o:bullet="t">
         <v:imagedata r:id="rId2" o:title="" croptop="6019f" cropbottom="5858f"/>
       </v:shape>
     </w:pict>
@@ -1845,7 +1919,6 @@
   <w:style w:type="character" w:default="1" w:styleId="DefaultParagraphFont">
     <w:name w:val="Default Paragraph Font"/>
     <w:uiPriority w:val="1"/>
-    <w:semiHidden/>
     <w:unhideWhenUsed/>
   </w:style>
   <w:style w:type="table" w:default="1" w:styleId="TableNormal">

</xml_diff>